<commit_message>
avance con las tareas de los apuntes
</commit_message>
<xml_diff>
--- a/apuntes sesion 3.docx
+++ b/apuntes sesion 3.docx
@@ -18,61 +18,142 @@
       <w:proofErr w:type="spellEnd"/>
     </w:p>
     <w:p>
-      <w:r>
+      <w:pPr>
+        <w:rPr>
+          <w:highlight w:val="green"/>
+        </w:rPr>
+      </w:pPr>
+      <w:r>
+        <w:rPr>
+          <w:highlight w:val="green"/>
+        </w:rPr>
         <w:t>Comentario hora y fecha</w:t>
       </w:r>
     </w:p>
     <w:p>
-      <w:r>
+      <w:pPr>
+        <w:rPr>
+          <w:highlight w:val="green"/>
+        </w:rPr>
+      </w:pPr>
+      <w:r>
+        <w:rPr>
+          <w:highlight w:val="green"/>
+        </w:rPr>
         <w:t xml:space="preserve">Quitar la imagen de usuario del comentario ya </w:t>
       </w:r>
       <w:proofErr w:type="spellStart"/>
       <w:r>
+        <w:rPr>
+          <w:highlight w:val="green"/>
+        </w:rPr>
         <w:t>quelo</w:t>
       </w:r>
       <w:proofErr w:type="spellEnd"/>
       <w:r>
+        <w:rPr>
+          <w:highlight w:val="green"/>
+        </w:rPr>
         <w:t xml:space="preserve"> coge del usuario.</w:t>
       </w:r>
     </w:p>
     <w:p>
-      <w:r>
+      <w:pPr>
+        <w:rPr>
+          <w:highlight w:val="green"/>
+        </w:rPr>
+      </w:pPr>
+      <w:r>
+        <w:rPr>
+          <w:highlight w:val="green"/>
+        </w:rPr>
         <w:t>Nombre del usuario quitar ya que es redundante.</w:t>
       </w:r>
     </w:p>
     <w:p>
-      <w:r>
+      <w:pPr>
+        <w:rPr>
+          <w:highlight w:val="green"/>
+        </w:rPr>
+      </w:pPr>
+      <w:r>
+        <w:rPr>
+          <w:highlight w:val="green"/>
+        </w:rPr>
         <w:t>Una tabla solo para el genero</w:t>
       </w:r>
       <w:r>
+        <w:rPr>
+          <w:highlight w:val="green"/>
+        </w:rPr>
         <w:t xml:space="preserve"> de juego y otra para usuario</w:t>
       </w:r>
     </w:p>
     <w:p>
-      <w:r>
+      <w:pPr>
+        <w:rPr>
+          <w:highlight w:val="green"/>
+        </w:rPr>
+      </w:pPr>
+      <w:r>
+        <w:rPr>
+          <w:highlight w:val="green"/>
+        </w:rPr>
         <w:t xml:space="preserve">En </w:t>
       </w:r>
       <w:proofErr w:type="spellStart"/>
       <w:r>
-        <w:t>ifo</w:t>
+        <w:rPr>
+          <w:highlight w:val="green"/>
+        </w:rPr>
+        <w:t>i</w:t>
+      </w:r>
+      <w:r>
+        <w:rPr>
+          <w:highlight w:val="green"/>
+        </w:rPr>
+        <w:t>n</w:t>
+      </w:r>
+      <w:r>
+        <w:rPr>
+          <w:highlight w:val="green"/>
+        </w:rPr>
+        <w:t>fo</w:t>
       </w:r>
       <w:proofErr w:type="spellEnd"/>
       <w:r>
+        <w:rPr>
+          <w:highlight w:val="green"/>
+        </w:rPr>
         <w:t xml:space="preserve"> juego un booleano para saber si ha puntuado o no</w:t>
       </w:r>
     </w:p>
     <w:p>
+      <w:pPr>
+        <w:rPr>
+          <w:highlight w:val="green"/>
+        </w:rPr>
+      </w:pPr>
       <w:proofErr w:type="spellStart"/>
       <w:r>
+        <w:rPr>
+          <w:highlight w:val="green"/>
+        </w:rPr>
         <w:t>Pegi</w:t>
       </w:r>
       <w:proofErr w:type="spellEnd"/>
       <w:r>
+        <w:rPr>
+          <w:highlight w:val="green"/>
+        </w:rPr>
         <w:t xml:space="preserve"> otra tabla</w:t>
       </w:r>
     </w:p>
     <w:p>
       <w:r>
+        <w:rPr>
+          <w:highlight w:val="green"/>
+        </w:rPr>
         <w:t>Hora general jugadas quitar de juego</w:t>
       </w:r>
     </w:p>

</xml_diff>